<commit_message>
Implemented an OrderedEdge class as a child of Edge to solve construction differences in Heap versus AdjList. Corrected a few errors in AdjList to print correctly.
</commit_message>
<xml_diff>
--- a/KruskalsForest/test-files/actual_output1.docx
+++ b/KruskalsForest/test-files/actual_output1.docx
@@ -767,98 +767,98 @@
         <w:rPr>
           <w:rFonts w:ascii="Lucida Console" w:hAnsi="Lucida Console"/>
         </w:rPr>
-        <w:t xml:space="preserve">   1    2    6    7</w:t>
-      </w:r>
-    </w:p>
-    <w:p>
-      <w:pPr>
-        <w:rPr>
-          <w:rFonts w:ascii="Lucida Console" w:hAnsi="Lucida Console"/>
-        </w:rPr>
-      </w:pPr>
-      <w:r>
-        <w:rPr>
-          <w:rFonts w:ascii="Lucida Console" w:hAnsi="Lucida Console"/>
-        </w:rPr>
-        <w:t xml:space="preserve">   2    3    7    8</w:t>
-      </w:r>
-    </w:p>
-    <w:p>
-      <w:pPr>
-        <w:rPr>
-          <w:rFonts w:ascii="Lucida Console" w:hAnsi="Lucida Console"/>
-        </w:rPr>
-      </w:pPr>
-      <w:r>
-        <w:rPr>
-          <w:rFonts w:ascii="Lucida Console" w:hAnsi="Lucida Console"/>
-        </w:rPr>
-        <w:t xml:space="preserve">   3    4    8    9</w:t>
-      </w:r>
-    </w:p>
-    <w:p>
-      <w:pPr>
-        <w:rPr>
-          <w:rFonts w:ascii="Lucida Console" w:hAnsi="Lucida Console"/>
-        </w:rPr>
-      </w:pPr>
-      <w:r>
-        <w:rPr>
-          <w:rFonts w:ascii="Lucida Console" w:hAnsi="Lucida Console"/>
-        </w:rPr>
-        <w:t xml:space="preserve">   4    5    9   10</w:t>
-      </w:r>
-    </w:p>
-    <w:p>
-      <w:pPr>
-        <w:rPr>
-          <w:rFonts w:ascii="Lucida Console" w:hAnsi="Lucida Console"/>
-        </w:rPr>
-      </w:pPr>
-      <w:r>
-        <w:rPr>
-          <w:rFonts w:ascii="Lucida Console" w:hAnsi="Lucida Console"/>
-        </w:rPr>
-        <w:t xml:space="preserve">   5   10   11</w:t>
-      </w:r>
-    </w:p>
-    <w:p>
-      <w:pPr>
-        <w:rPr>
-          <w:rFonts w:ascii="Lucida Console" w:hAnsi="Lucida Console"/>
-        </w:rPr>
-      </w:pPr>
-      <w:r>
-        <w:rPr>
-          <w:rFonts w:ascii="Lucida Console" w:hAnsi="Lucida Console"/>
-        </w:rPr>
-        <w:t xml:space="preserve">   6    6   12   13    7</w:t>
-      </w:r>
-    </w:p>
-    <w:p>
-      <w:pPr>
-        <w:rPr>
-          <w:rFonts w:ascii="Lucida Console" w:hAnsi="Lucida Console"/>
-        </w:rPr>
-      </w:pPr>
-      <w:r>
-        <w:rPr>
-          <w:rFonts w:ascii="Lucida Console" w:hAnsi="Lucida Console"/>
-        </w:rPr>
-        <w:t xml:space="preserve">   7    7    7   13   14    8</w:t>
-      </w:r>
-    </w:p>
-    <w:p>
-      <w:pPr>
-        <w:rPr>
-          <w:rFonts w:ascii="Lucida Console" w:hAnsi="Lucida Console"/>
-        </w:rPr>
-      </w:pPr>
-      <w:r>
-        <w:rPr>
-          <w:rFonts w:ascii="Lucida Console" w:hAnsi="Lucida Console"/>
-        </w:rPr>
-        <w:t xml:space="preserve">   8    8    8   14   15    9</w:t>
+        <w:t xml:space="preserve">   0    2    6    7</w:t>
+      </w:r>
+    </w:p>
+    <w:p>
+      <w:pPr>
+        <w:rPr>
+          <w:rFonts w:ascii="Lucida Console" w:hAnsi="Lucida Console"/>
+        </w:rPr>
+      </w:pPr>
+      <w:r>
+        <w:rPr>
+          <w:rFonts w:ascii="Lucida Console" w:hAnsi="Lucida Console"/>
+        </w:rPr>
+        <w:t xml:space="preserve">   1    3    7    8</w:t>
+      </w:r>
+    </w:p>
+    <w:p>
+      <w:pPr>
+        <w:rPr>
+          <w:rFonts w:ascii="Lucida Console" w:hAnsi="Lucida Console"/>
+        </w:rPr>
+      </w:pPr>
+      <w:r>
+        <w:rPr>
+          <w:rFonts w:ascii="Lucida Console" w:hAnsi="Lucida Console"/>
+        </w:rPr>
+        <w:t xml:space="preserve">   2    4    8    9</w:t>
+      </w:r>
+    </w:p>
+    <w:p>
+      <w:pPr>
+        <w:rPr>
+          <w:rFonts w:ascii="Lucida Console" w:hAnsi="Lucida Console"/>
+        </w:rPr>
+      </w:pPr>
+      <w:r>
+        <w:rPr>
+          <w:rFonts w:ascii="Lucida Console" w:hAnsi="Lucida Console"/>
+        </w:rPr>
+        <w:t xml:space="preserve">   3    5    9   10</w:t>
+      </w:r>
+    </w:p>
+    <w:p>
+      <w:pPr>
+        <w:rPr>
+          <w:rFonts w:ascii="Lucida Console" w:hAnsi="Lucida Console"/>
+        </w:rPr>
+      </w:pPr>
+      <w:r>
+        <w:rPr>
+          <w:rFonts w:ascii="Lucida Console" w:hAnsi="Lucida Console"/>
+        </w:rPr>
+        <w:t xml:space="preserve">   4   10   11</w:t>
+      </w:r>
+    </w:p>
+    <w:p>
+      <w:pPr>
+        <w:rPr>
+          <w:rFonts w:ascii="Lucida Console" w:hAnsi="Lucida Console"/>
+        </w:rPr>
+      </w:pPr>
+      <w:r>
+        <w:rPr>
+          <w:rFonts w:ascii="Lucida Console" w:hAnsi="Lucida Console"/>
+        </w:rPr>
+        <w:t xml:space="preserve">   0    1    7   12   13</w:t>
+      </w:r>
+    </w:p>
+    <w:p>
+      <w:pPr>
+        <w:rPr>
+          <w:rFonts w:ascii="Lucida Console" w:hAnsi="Lucida Console"/>
+        </w:rPr>
+      </w:pPr>
+      <w:r>
+        <w:rPr>
+          <w:rFonts w:ascii="Lucida Console" w:hAnsi="Lucida Console"/>
+        </w:rPr>
+        <w:t xml:space="preserve">   1    2    6    8   13   14</w:t>
+      </w:r>
+    </w:p>
+    <w:p>
+      <w:pPr>
+        <w:rPr>
+          <w:rFonts w:ascii="Lucida Console" w:hAnsi="Lucida Console"/>
+        </w:rPr>
+      </w:pPr>
+      <w:r>
+        <w:rPr>
+          <w:rFonts w:ascii="Lucida Console" w:hAnsi="Lucida Console"/>
+        </w:rPr>
+        <w:t xml:space="preserve">   2    3    7    9   14   15</w:t>
       </w:r>
     </w:p>
     <w:p>
@@ -872,106 +872,106 @@
           <w:rFonts w:ascii="Lucida Console" w:hAnsi="Lucida Console"/>
         </w:rPr>
         <w:lastRenderedPageBreak/>
-        <w:t xml:space="preserve">   9    9    9   15   16   10</w:t>
-      </w:r>
-    </w:p>
-    <w:p>
-      <w:pPr>
-        <w:rPr>
-          <w:rFonts w:ascii="Lucida Console" w:hAnsi="Lucida Console"/>
-        </w:rPr>
-      </w:pPr>
-      <w:r>
-        <w:rPr>
-          <w:rFonts w:ascii="Lucida Console" w:hAnsi="Lucida Console"/>
-        </w:rPr>
-        <w:t xml:space="preserve">  10   10   10   16   17   11</w:t>
-      </w:r>
-    </w:p>
-    <w:p>
-      <w:pPr>
-        <w:rPr>
-          <w:rFonts w:ascii="Lucida Console" w:hAnsi="Lucida Console"/>
-        </w:rPr>
-      </w:pPr>
-      <w:r>
-        <w:rPr>
-          <w:rFonts w:ascii="Lucida Console" w:hAnsi="Lucida Console"/>
-        </w:rPr>
-        <w:t xml:space="preserve">  11   17   11</w:t>
-      </w:r>
-    </w:p>
-    <w:p>
-      <w:pPr>
-        <w:rPr>
-          <w:rFonts w:ascii="Lucida Console" w:hAnsi="Lucida Console"/>
-        </w:rPr>
-      </w:pPr>
-      <w:r>
-        <w:rPr>
-          <w:rFonts w:ascii="Lucida Console" w:hAnsi="Lucida Console"/>
-        </w:rPr>
-        <w:t xml:space="preserve">  12   13</w:t>
-      </w:r>
-    </w:p>
-    <w:p>
-      <w:pPr>
-        <w:rPr>
-          <w:rFonts w:ascii="Lucida Console" w:hAnsi="Lucida Console"/>
-        </w:rPr>
-      </w:pPr>
-      <w:r>
-        <w:rPr>
-          <w:rFonts w:ascii="Lucida Console" w:hAnsi="Lucida Console"/>
-        </w:rPr>
-        <w:t xml:space="preserve">  13   13   13   14</w:t>
-      </w:r>
-    </w:p>
-    <w:p>
-      <w:pPr>
-        <w:rPr>
-          <w:rFonts w:ascii="Lucida Console" w:hAnsi="Lucida Console"/>
-        </w:rPr>
-      </w:pPr>
-      <w:r>
-        <w:rPr>
-          <w:rFonts w:ascii="Lucida Console" w:hAnsi="Lucida Console"/>
-        </w:rPr>
-        <w:t xml:space="preserve">  14   14   14   15</w:t>
-      </w:r>
-    </w:p>
-    <w:p>
-      <w:pPr>
-        <w:rPr>
-          <w:rFonts w:ascii="Lucida Console" w:hAnsi="Lucida Console"/>
-        </w:rPr>
-      </w:pPr>
-      <w:r>
-        <w:rPr>
-          <w:rFonts w:ascii="Lucida Console" w:hAnsi="Lucida Console"/>
-        </w:rPr>
-        <w:t xml:space="preserve">  15   15   15   16</w:t>
-      </w:r>
-    </w:p>
-    <w:p>
-      <w:pPr>
-        <w:rPr>
-          <w:rFonts w:ascii="Lucida Console" w:hAnsi="Lucida Console"/>
-        </w:rPr>
-      </w:pPr>
-      <w:r>
-        <w:rPr>
-          <w:rFonts w:ascii="Lucida Console" w:hAnsi="Lucida Console"/>
-        </w:rPr>
-        <w:t xml:space="preserve">  16   16   16   17</w:t>
-      </w:r>
-    </w:p>
-    <w:p>
-      <w:r>
-        <w:rPr>
-          <w:rFonts w:ascii="Lucida Console" w:hAnsi="Lucida Console"/>
-        </w:rPr>
-        <w:t xml:space="preserve">  17   17   17</w:t>
+        <w:t xml:space="preserve">   3    4    8   10   15   16</w:t>
+      </w:r>
+    </w:p>
+    <w:p>
+      <w:pPr>
+        <w:rPr>
+          <w:rFonts w:ascii="Lucida Console" w:hAnsi="Lucida Console"/>
+        </w:rPr>
+      </w:pPr>
+      <w:r>
+        <w:rPr>
+          <w:rFonts w:ascii="Lucida Console" w:hAnsi="Lucida Console"/>
+        </w:rPr>
+        <w:t xml:space="preserve">   4    5    9   11   16   17</w:t>
+      </w:r>
+    </w:p>
+    <w:p>
+      <w:pPr>
+        <w:rPr>
+          <w:rFonts w:ascii="Lucida Console" w:hAnsi="Lucida Console"/>
+        </w:rPr>
+      </w:pPr>
+      <w:r>
+        <w:rPr>
+          <w:rFonts w:ascii="Lucida Console" w:hAnsi="Lucida Console"/>
+        </w:rPr>
+        <w:t xml:space="preserve">   5   10   17</w:t>
+      </w:r>
+    </w:p>
+    <w:p>
+      <w:pPr>
+        <w:rPr>
+          <w:rFonts w:ascii="Lucida Console" w:hAnsi="Lucida Console"/>
+        </w:rPr>
+      </w:pPr>
+      <w:r>
+        <w:rPr>
+          <w:rFonts w:ascii="Lucida Console" w:hAnsi="Lucida Console"/>
+        </w:rPr>
+        <w:t xml:space="preserve">   6   13</w:t>
+      </w:r>
+    </w:p>
+    <w:p>
+      <w:pPr>
+        <w:rPr>
+          <w:rFonts w:ascii="Lucida Console" w:hAnsi="Lucida Console"/>
+        </w:rPr>
+      </w:pPr>
+      <w:r>
+        <w:rPr>
+          <w:rFonts w:ascii="Lucida Console" w:hAnsi="Lucida Console"/>
+        </w:rPr>
+        <w:t xml:space="preserve">   6    7   12   14</w:t>
+      </w:r>
+    </w:p>
+    <w:p>
+      <w:pPr>
+        <w:rPr>
+          <w:rFonts w:ascii="Lucida Console" w:hAnsi="Lucida Console"/>
+        </w:rPr>
+      </w:pPr>
+      <w:r>
+        <w:rPr>
+          <w:rFonts w:ascii="Lucida Console" w:hAnsi="Lucida Console"/>
+        </w:rPr>
+        <w:t xml:space="preserve">   7    8   13   15</w:t>
+      </w:r>
+    </w:p>
+    <w:p>
+      <w:pPr>
+        <w:rPr>
+          <w:rFonts w:ascii="Lucida Console" w:hAnsi="Lucida Console"/>
+        </w:rPr>
+      </w:pPr>
+      <w:r>
+        <w:rPr>
+          <w:rFonts w:ascii="Lucida Console" w:hAnsi="Lucida Console"/>
+        </w:rPr>
+        <w:t xml:space="preserve">   8    9   14   16</w:t>
+      </w:r>
+    </w:p>
+    <w:p>
+      <w:pPr>
+        <w:rPr>
+          <w:rFonts w:ascii="Lucida Console" w:hAnsi="Lucida Console"/>
+        </w:rPr>
+      </w:pPr>
+      <w:r>
+        <w:rPr>
+          <w:rFonts w:ascii="Lucida Console" w:hAnsi="Lucida Console"/>
+        </w:rPr>
+        <w:t xml:space="preserve">   9   10   15   17</w:t>
+      </w:r>
+    </w:p>
+    <w:p>
+      <w:r>
+        <w:rPr>
+          <w:rFonts w:ascii="Lucida Console" w:hAnsi="Lucida Console"/>
+        </w:rPr>
+        <w:t xml:space="preserve">  10   11   16</w:t>
       </w:r>
       <w:bookmarkStart w:id="0" w:name="_GoBack"/>
       <w:bookmarkEnd w:id="0"/>

</xml_diff>